<commit_message>
Blank space height adjustments.
</commit_message>
<xml_diff>
--- a/tests/testthat/docx/user3.docx
+++ b/tests/testthat/docx/user3.docx
@@ -47954,7 +47954,7 @@
     </w:tbl>
     <w:p>
       <w:pPr>
-        <w:spacing w:after="0" w:line="245" w:lineRule="auto"/>
+        <w:spacing w:after="8" w:line="253" w:lineRule="auto"/>
         <w:contextualSpacing/>
         <w:rPr>
           <w:sz w:val="24"/>
@@ -47963,7 +47963,7 @@
     </w:p>
     <w:p>
       <w:pPr>
-        <w:spacing w:after="0" w:line="245" w:lineRule="auto"/>
+        <w:spacing w:after="8" w:line="253" w:lineRule="auto"/>
         <w:contextualSpacing/>
         <w:rPr>
           <w:sz w:val="24"/>
@@ -47972,7 +47972,7 @@
     </w:p>
     <w:p>
       <w:pPr>
-        <w:spacing w:after="0" w:line="245" w:lineRule="auto"/>
+        <w:spacing w:after="8" w:line="253" w:lineRule="auto"/>
         <w:contextualSpacing/>
         <w:rPr>
           <w:sz w:val="24"/>
@@ -47981,7 +47981,7 @@
     </w:p>
     <w:p>
       <w:pPr>
-        <w:spacing w:after="0" w:line="245" w:lineRule="auto"/>
+        <w:spacing w:after="8" w:line="253" w:lineRule="auto"/>
         <w:contextualSpacing/>
         <w:rPr>
           <w:sz w:val="24"/>
@@ -47990,7 +47990,7 @@
     </w:p>
     <w:p>
       <w:pPr>
-        <w:spacing w:after="0" w:line="245" w:lineRule="auto"/>
+        <w:spacing w:after="8" w:line="253" w:lineRule="auto"/>
         <w:contextualSpacing/>
         <w:rPr>
           <w:sz w:val="24"/>
@@ -47999,7 +47999,7 @@
     </w:p>
     <w:p>
       <w:pPr>
-        <w:spacing w:after="0" w:line="245" w:lineRule="auto"/>
+        <w:spacing w:after="8" w:line="253" w:lineRule="auto"/>
         <w:contextualSpacing/>
         <w:rPr>
           <w:sz w:val="24"/>
@@ -48008,7 +48008,7 @@
     </w:p>
     <w:p>
       <w:pPr>
-        <w:spacing w:after="0" w:line="245" w:lineRule="auto"/>
+        <w:spacing w:after="8" w:line="253" w:lineRule="auto"/>
         <w:contextualSpacing/>
         <w:rPr>
           <w:sz w:val="24"/>
@@ -48017,7 +48017,7 @@
     </w:p>
     <w:p>
       <w:pPr>
-        <w:spacing w:after="0" w:line="245" w:lineRule="auto"/>
+        <w:spacing w:after="8" w:line="253" w:lineRule="auto"/>
         <w:contextualSpacing/>
         <w:rPr>
           <w:sz w:val="24"/>
@@ -48026,7 +48026,7 @@
     </w:p>
     <w:p>
       <w:pPr>
-        <w:spacing w:after="0" w:line="245" w:lineRule="auto"/>
+        <w:spacing w:after="8" w:line="253" w:lineRule="auto"/>
         <w:contextualSpacing/>
         <w:rPr>
           <w:sz w:val="24"/>
@@ -48035,7 +48035,7 @@
     </w:p>
     <w:p>
       <w:pPr>
-        <w:spacing w:after="0" w:line="245" w:lineRule="auto"/>
+        <w:spacing w:after="8" w:line="253" w:lineRule="auto"/>
         <w:contextualSpacing/>
         <w:rPr>
           <w:sz w:val="24"/>
@@ -48044,7 +48044,7 @@
     </w:p>
     <w:p>
       <w:pPr>
-        <w:spacing w:after="0" w:line="245" w:lineRule="auto"/>
+        <w:spacing w:after="8" w:line="253" w:lineRule="auto"/>
         <w:contextualSpacing/>
         <w:rPr>
           <w:sz w:val="24"/>
@@ -48053,7 +48053,7 @@
     </w:p>
     <w:p>
       <w:pPr>
-        <w:spacing w:after="0" w:line="245" w:lineRule="auto"/>
+        <w:spacing w:after="8" w:line="253" w:lineRule="auto"/>
         <w:contextualSpacing/>
         <w:rPr>
           <w:sz w:val="24"/>
@@ -48062,7 +48062,7 @@
     </w:p>
     <w:p>
       <w:pPr>
-        <w:spacing w:after="0" w:line="245" w:lineRule="auto"/>
+        <w:spacing w:after="8" w:line="253" w:lineRule="auto"/>
         <w:contextualSpacing/>
         <w:rPr>
           <w:sz w:val="24"/>
@@ -48071,7 +48071,7 @@
     </w:p>
     <w:p>
       <w:pPr>
-        <w:spacing w:after="0" w:line="245" w:lineRule="auto"/>
+        <w:spacing w:after="8" w:line="253" w:lineRule="auto"/>
         <w:contextualSpacing/>
         <w:rPr>
           <w:sz w:val="24"/>
@@ -48080,7 +48080,7 @@
     </w:p>
     <w:p>
       <w:pPr>
-        <w:spacing w:after="0" w:line="245" w:lineRule="auto"/>
+        <w:spacing w:after="8" w:line="253" w:lineRule="auto"/>
         <w:contextualSpacing/>
         <w:rPr>
           <w:sz w:val="24"/>
@@ -48089,7 +48089,7 @@
     </w:p>
     <w:p>
       <w:pPr>
-        <w:spacing w:after="0" w:line="245" w:lineRule="auto"/>
+        <w:spacing w:after="8" w:line="253" w:lineRule="auto"/>
         <w:contextualSpacing/>
         <w:rPr>
           <w:sz w:val="24"/>
@@ -48098,7 +48098,7 @@
     </w:p>
     <w:p>
       <w:pPr>
-        <w:spacing w:after="0" w:line="245" w:lineRule="auto"/>
+        <w:spacing w:after="8" w:line="253" w:lineRule="auto"/>
         <w:contextualSpacing/>
         <w:rPr>
           <w:sz w:val="24"/>
@@ -48107,7 +48107,7 @@
     </w:p>
     <w:p>
       <w:pPr>
-        <w:spacing w:after="0" w:line="245" w:lineRule="auto"/>
+        <w:spacing w:after="8" w:line="253" w:lineRule="auto"/>
         <w:contextualSpacing/>
         <w:rPr>
           <w:sz w:val="24"/>
@@ -48116,7 +48116,7 @@
     </w:p>
     <w:p>
       <w:pPr>
-        <w:spacing w:after="0" w:line="245" w:lineRule="auto"/>
+        <w:spacing w:after="8" w:line="253" w:lineRule="auto"/>
         <w:contextualSpacing/>
         <w:rPr>
           <w:sz w:val="24"/>
@@ -48125,7 +48125,7 @@
     </w:p>
     <w:p>
       <w:pPr>
-        <w:spacing w:after="0" w:line="245" w:lineRule="auto"/>
+        <w:spacing w:after="8" w:line="253" w:lineRule="auto"/>
         <w:contextualSpacing/>
         <w:rPr>
           <w:sz w:val="24"/>
@@ -49576,7 +49576,7 @@
     </w:tbl>
     <w:p>
       <w:pPr>
-        <w:spacing w:after="0" w:line="245" w:lineRule="auto"/>
+        <w:spacing w:after="8" w:line="253" w:lineRule="auto"/>
         <w:contextualSpacing/>
         <w:rPr>
           <w:sz w:val="24"/>
@@ -49585,7 +49585,7 @@
     </w:p>
     <w:p>
       <w:pPr>
-        <w:spacing w:after="0" w:line="245" w:lineRule="auto"/>
+        <w:spacing w:after="8" w:line="253" w:lineRule="auto"/>
         <w:contextualSpacing/>
         <w:rPr>
           <w:sz w:val="24"/>
@@ -49594,7 +49594,7 @@
     </w:p>
     <w:p>
       <w:pPr>
-        <w:spacing w:after="0" w:line="245" w:lineRule="auto"/>
+        <w:spacing w:after="8" w:line="253" w:lineRule="auto"/>
         <w:contextualSpacing/>
         <w:rPr>
           <w:sz w:val="24"/>
@@ -49603,7 +49603,7 @@
     </w:p>
     <w:p>
       <w:pPr>
-        <w:spacing w:after="0" w:line="245" w:lineRule="auto"/>
+        <w:spacing w:after="8" w:line="253" w:lineRule="auto"/>
         <w:contextualSpacing/>
         <w:rPr>
           <w:sz w:val="24"/>
@@ -49612,7 +49612,7 @@
     </w:p>
     <w:p>
       <w:pPr>
-        <w:spacing w:after="0" w:line="245" w:lineRule="auto"/>
+        <w:spacing w:after="8" w:line="253" w:lineRule="auto"/>
         <w:contextualSpacing/>
         <w:rPr>
           <w:sz w:val="24"/>
@@ -49621,7 +49621,7 @@
     </w:p>
     <w:p>
       <w:pPr>
-        <w:spacing w:after="0" w:line="245" w:lineRule="auto"/>
+        <w:spacing w:after="8" w:line="253" w:lineRule="auto"/>
         <w:contextualSpacing/>
         <w:rPr>
           <w:sz w:val="24"/>
@@ -49630,7 +49630,7 @@
     </w:p>
     <w:p>
       <w:pPr>
-        <w:spacing w:after="0" w:line="245" w:lineRule="auto"/>
+        <w:spacing w:after="8" w:line="253" w:lineRule="auto"/>
         <w:contextualSpacing/>
         <w:rPr>
           <w:sz w:val="24"/>
@@ -49639,7 +49639,7 @@
     </w:p>
     <w:p>
       <w:pPr>
-        <w:spacing w:after="0" w:line="245" w:lineRule="auto"/>
+        <w:spacing w:after="8" w:line="253" w:lineRule="auto"/>
         <w:contextualSpacing/>
         <w:rPr>
           <w:sz w:val="24"/>
@@ -49648,7 +49648,7 @@
     </w:p>
     <w:p>
       <w:pPr>
-        <w:spacing w:after="0" w:line="245" w:lineRule="auto"/>
+        <w:spacing w:after="8" w:line="253" w:lineRule="auto"/>
         <w:contextualSpacing/>
         <w:rPr>
           <w:sz w:val="24"/>
@@ -49657,7 +49657,7 @@
     </w:p>
     <w:p>
       <w:pPr>
-        <w:spacing w:after="0" w:line="245" w:lineRule="auto"/>
+        <w:spacing w:after="8" w:line="253" w:lineRule="auto"/>
         <w:contextualSpacing/>
         <w:rPr>
           <w:sz w:val="24"/>
@@ -49666,7 +49666,7 @@
     </w:p>
     <w:p>
       <w:pPr>
-        <w:spacing w:after="0" w:line="245" w:lineRule="auto"/>
+        <w:spacing w:after="8" w:line="253" w:lineRule="auto"/>
         <w:contextualSpacing/>
         <w:rPr>
           <w:sz w:val="24"/>
@@ -49675,7 +49675,7 @@
     </w:p>
     <w:p>
       <w:pPr>
-        <w:spacing w:after="0" w:line="245" w:lineRule="auto"/>
+        <w:spacing w:after="8" w:line="253" w:lineRule="auto"/>
         <w:contextualSpacing/>
         <w:rPr>
           <w:sz w:val="24"/>
@@ -49684,7 +49684,7 @@
     </w:p>
     <w:p>
       <w:pPr>
-        <w:spacing w:after="0" w:line="245" w:lineRule="auto"/>
+        <w:spacing w:after="8" w:line="253" w:lineRule="auto"/>
         <w:contextualSpacing/>
         <w:rPr>
           <w:sz w:val="24"/>
@@ -49693,7 +49693,7 @@
     </w:p>
     <w:p>
       <w:pPr>
-        <w:spacing w:after="0" w:line="245" w:lineRule="auto"/>
+        <w:spacing w:after="8" w:line="253" w:lineRule="auto"/>
         <w:contextualSpacing/>
         <w:rPr>
           <w:sz w:val="24"/>
@@ -49702,7 +49702,7 @@
     </w:p>
     <w:p>
       <w:pPr>
-        <w:spacing w:after="0" w:line="245" w:lineRule="auto"/>
+        <w:spacing w:after="8" w:line="253" w:lineRule="auto"/>
         <w:contextualSpacing/>
         <w:rPr>
           <w:sz w:val="24"/>
@@ -49711,7 +49711,7 @@
     </w:p>
     <w:p>
       <w:pPr>
-        <w:spacing w:after="0" w:line="245" w:lineRule="auto"/>
+        <w:spacing w:after="8" w:line="253" w:lineRule="auto"/>
         <w:contextualSpacing/>
         <w:rPr>
           <w:sz w:val="24"/>
@@ -49720,7 +49720,7 @@
     </w:p>
     <w:p>
       <w:pPr>
-        <w:spacing w:after="0" w:line="245" w:lineRule="auto"/>
+        <w:spacing w:after="8" w:line="253" w:lineRule="auto"/>
         <w:contextualSpacing/>
         <w:rPr>
           <w:sz w:val="24"/>
@@ -49729,7 +49729,7 @@
     </w:p>
     <w:p>
       <w:pPr>
-        <w:spacing w:after="0" w:line="245" w:lineRule="auto"/>
+        <w:spacing w:after="8" w:line="253" w:lineRule="auto"/>
         <w:contextualSpacing/>
         <w:rPr>
           <w:sz w:val="24"/>
@@ -49738,7 +49738,7 @@
     </w:p>
     <w:p>
       <w:pPr>
-        <w:spacing w:after="0" w:line="245" w:lineRule="auto"/>
+        <w:spacing w:after="8" w:line="253" w:lineRule="auto"/>
         <w:contextualSpacing/>
         <w:rPr>
           <w:sz w:val="24"/>
@@ -49747,7 +49747,7 @@
     </w:p>
     <w:p>
       <w:pPr>
-        <w:spacing w:after="0" w:line="245" w:lineRule="auto"/>
+        <w:spacing w:after="8" w:line="253" w:lineRule="auto"/>
         <w:contextualSpacing/>
         <w:rPr>
           <w:sz w:val="24"/>
@@ -51676,7 +51676,7 @@
     </w:tbl>
     <w:p>
       <w:pPr>
-        <w:spacing w:after="0" w:line="245" w:lineRule="auto"/>
+        <w:spacing w:after="8" w:line="253" w:lineRule="auto"/>
         <w:contextualSpacing/>
         <w:rPr>
           <w:sz w:val="24"/>
@@ -51685,7 +51685,7 @@
     </w:p>
     <w:p>
       <w:pPr>
-        <w:spacing w:after="0" w:line="245" w:lineRule="auto"/>
+        <w:spacing w:after="8" w:line="253" w:lineRule="auto"/>
         <w:contextualSpacing/>
         <w:rPr>
           <w:sz w:val="24"/>
@@ -51694,7 +51694,7 @@
     </w:p>
     <w:p>
       <w:pPr>
-        <w:spacing w:after="0" w:line="245" w:lineRule="auto"/>
+        <w:spacing w:after="8" w:line="253" w:lineRule="auto"/>
         <w:contextualSpacing/>
         <w:rPr>
           <w:sz w:val="24"/>
@@ -51703,7 +51703,7 @@
     </w:p>
     <w:p>
       <w:pPr>
-        <w:spacing w:after="0" w:line="245" w:lineRule="auto"/>
+        <w:spacing w:after="8" w:line="253" w:lineRule="auto"/>
         <w:contextualSpacing/>
         <w:rPr>
           <w:sz w:val="24"/>
@@ -51712,7 +51712,7 @@
     </w:p>
     <w:p>
       <w:pPr>
-        <w:spacing w:after="0" w:line="245" w:lineRule="auto"/>
+        <w:spacing w:after="8" w:line="253" w:lineRule="auto"/>
         <w:contextualSpacing/>
         <w:rPr>
           <w:sz w:val="24"/>
@@ -51721,7 +51721,7 @@
     </w:p>
     <w:p>
       <w:pPr>
-        <w:spacing w:after="0" w:line="245" w:lineRule="auto"/>
+        <w:spacing w:after="8" w:line="253" w:lineRule="auto"/>
         <w:contextualSpacing/>
         <w:rPr>
           <w:sz w:val="24"/>
@@ -51730,7 +51730,7 @@
     </w:p>
     <w:p>
       <w:pPr>
-        <w:spacing w:after="0" w:line="245" w:lineRule="auto"/>
+        <w:spacing w:after="8" w:line="253" w:lineRule="auto"/>
         <w:contextualSpacing/>
         <w:rPr>
           <w:sz w:val="24"/>
@@ -51739,7 +51739,7 @@
     </w:p>
     <w:p>
       <w:pPr>
-        <w:spacing w:after="0" w:line="245" w:lineRule="auto"/>
+        <w:spacing w:after="8" w:line="253" w:lineRule="auto"/>
         <w:contextualSpacing/>
         <w:rPr>
           <w:sz w:val="24"/>
@@ -51748,7 +51748,7 @@
     </w:p>
     <w:p>
       <w:pPr>
-        <w:spacing w:after="0" w:line="245" w:lineRule="auto"/>
+        <w:spacing w:after="8" w:line="253" w:lineRule="auto"/>
         <w:contextualSpacing/>
         <w:rPr>
           <w:sz w:val="24"/>
@@ -51757,7 +51757,7 @@
     </w:p>
     <w:p>
       <w:pPr>
-        <w:spacing w:after="0" w:line="245" w:lineRule="auto"/>
+        <w:spacing w:after="8" w:line="253" w:lineRule="auto"/>
         <w:contextualSpacing/>
         <w:rPr>
           <w:sz w:val="24"/>
@@ -51766,7 +51766,7 @@
     </w:p>
     <w:p>
       <w:pPr>
-        <w:spacing w:after="0" w:line="245" w:lineRule="auto"/>
+        <w:spacing w:after="8" w:line="253" w:lineRule="auto"/>
         <w:contextualSpacing/>
         <w:rPr>
           <w:sz w:val="24"/>
@@ -51775,7 +51775,7 @@
     </w:p>
     <w:p>
       <w:pPr>
-        <w:spacing w:after="0" w:line="245" w:lineRule="auto"/>
+        <w:spacing w:after="8" w:line="253" w:lineRule="auto"/>
         <w:contextualSpacing/>
         <w:rPr>
           <w:sz w:val="24"/>
@@ -51784,7 +51784,7 @@
     </w:p>
     <w:p>
       <w:pPr>
-        <w:spacing w:after="0" w:line="245" w:lineRule="auto"/>
+        <w:spacing w:after="8" w:line="253" w:lineRule="auto"/>
         <w:contextualSpacing/>
         <w:rPr>
           <w:sz w:val="24"/>
@@ -51793,7 +51793,7 @@
     </w:p>
     <w:p>
       <w:pPr>
-        <w:spacing w:after="0" w:line="245" w:lineRule="auto"/>
+        <w:spacing w:after="8" w:line="253" w:lineRule="auto"/>
         <w:contextualSpacing/>
         <w:rPr>
           <w:sz w:val="24"/>
@@ -51802,7 +51802,7 @@
     </w:p>
     <w:p>
       <w:pPr>
-        <w:spacing w:after="0" w:line="245" w:lineRule="auto"/>
+        <w:spacing w:after="8" w:line="253" w:lineRule="auto"/>
         <w:contextualSpacing/>
         <w:rPr>
           <w:sz w:val="24"/>
@@ -51811,7 +51811,7 @@
     </w:p>
     <w:p>
       <w:pPr>
-        <w:spacing w:after="0" w:line="245" w:lineRule="auto"/>
+        <w:spacing w:after="8" w:line="253" w:lineRule="auto"/>
         <w:contextualSpacing/>
         <w:rPr>
           <w:sz w:val="24"/>
@@ -51820,7 +51820,7 @@
     </w:p>
     <w:p>
       <w:pPr>
-        <w:spacing w:after="0" w:line="245" w:lineRule="auto"/>
+        <w:spacing w:after="8" w:line="253" w:lineRule="auto"/>
         <w:contextualSpacing/>
         <w:rPr>
           <w:sz w:val="24"/>
@@ -51829,7 +51829,7 @@
     </w:p>
     <w:p>
       <w:pPr>
-        <w:spacing w:after="0" w:line="245" w:lineRule="auto"/>
+        <w:spacing w:after="8" w:line="253" w:lineRule="auto"/>
         <w:contextualSpacing/>
         <w:rPr>
           <w:sz w:val="24"/>
@@ -51838,7 +51838,7 @@
     </w:p>
     <w:p>
       <w:pPr>
-        <w:spacing w:after="0" w:line="245" w:lineRule="auto"/>
+        <w:spacing w:after="8" w:line="253" w:lineRule="auto"/>
         <w:contextualSpacing/>
         <w:rPr>
           <w:sz w:val="24"/>
@@ -51847,7 +51847,7 @@
     </w:p>
     <w:p>
       <w:pPr>
-        <w:spacing w:after="0" w:line="245" w:lineRule="auto"/>
+        <w:spacing w:after="8" w:line="253" w:lineRule="auto"/>
         <w:contextualSpacing/>
         <w:rPr>
           <w:sz w:val="24"/>
@@ -52820,7 +52820,7 @@
     </w:tbl>
     <w:p>
       <w:pPr>
-        <w:spacing w:after="0" w:line="245" w:lineRule="auto"/>
+        <w:spacing w:after="8" w:line="253" w:lineRule="auto"/>
         <w:contextualSpacing/>
         <w:rPr>
           <w:sz w:val="24"/>
@@ -52829,7 +52829,7 @@
     </w:p>
     <w:p>
       <w:pPr>
-        <w:spacing w:after="0" w:line="245" w:lineRule="auto"/>
+        <w:spacing w:after="8" w:line="253" w:lineRule="auto"/>
         <w:contextualSpacing/>
         <w:rPr>
           <w:sz w:val="24"/>
@@ -52838,7 +52838,7 @@
     </w:p>
     <w:p>
       <w:pPr>
-        <w:spacing w:after="0" w:line="245" w:lineRule="auto"/>
+        <w:spacing w:after="8" w:line="253" w:lineRule="auto"/>
         <w:contextualSpacing/>
         <w:rPr>
           <w:sz w:val="24"/>
@@ -52847,7 +52847,7 @@
     </w:p>
     <w:p>
       <w:pPr>
-        <w:spacing w:after="0" w:line="245" w:lineRule="auto"/>
+        <w:spacing w:after="8" w:line="253" w:lineRule="auto"/>
         <w:contextualSpacing/>
         <w:rPr>
           <w:sz w:val="24"/>
@@ -52856,7 +52856,7 @@
     </w:p>
     <w:p>
       <w:pPr>
-        <w:spacing w:after="0" w:line="245" w:lineRule="auto"/>
+        <w:spacing w:after="8" w:line="253" w:lineRule="auto"/>
         <w:contextualSpacing/>
         <w:rPr>
           <w:sz w:val="24"/>
@@ -52865,7 +52865,7 @@
     </w:p>
     <w:p>
       <w:pPr>
-        <w:spacing w:after="0" w:line="245" w:lineRule="auto"/>
+        <w:spacing w:after="8" w:line="253" w:lineRule="auto"/>
         <w:contextualSpacing/>
         <w:rPr>
           <w:sz w:val="24"/>
@@ -52874,7 +52874,7 @@
     </w:p>
     <w:p>
       <w:pPr>
-        <w:spacing w:after="0" w:line="245" w:lineRule="auto"/>
+        <w:spacing w:after="8" w:line="253" w:lineRule="auto"/>
         <w:contextualSpacing/>
         <w:rPr>
           <w:sz w:val="24"/>
@@ -52883,7 +52883,7 @@
     </w:p>
     <w:p>
       <w:pPr>
-        <w:spacing w:after="0" w:line="245" w:lineRule="auto"/>
+        <w:spacing w:after="8" w:line="253" w:lineRule="auto"/>
         <w:contextualSpacing/>
         <w:rPr>
           <w:sz w:val="24"/>
@@ -52892,7 +52892,7 @@
     </w:p>
     <w:p>
       <w:pPr>
-        <w:spacing w:after="0" w:line="245" w:lineRule="auto"/>
+        <w:spacing w:after="8" w:line="253" w:lineRule="auto"/>
         <w:contextualSpacing/>
         <w:rPr>
           <w:sz w:val="24"/>
@@ -52901,7 +52901,7 @@
     </w:p>
     <w:p>
       <w:pPr>
-        <w:spacing w:after="0" w:line="245" w:lineRule="auto"/>
+        <w:spacing w:after="8" w:line="253" w:lineRule="auto"/>
         <w:contextualSpacing/>
         <w:rPr>
           <w:sz w:val="24"/>
@@ -52910,7 +52910,7 @@
     </w:p>
     <w:p>
       <w:pPr>
-        <w:spacing w:after="0" w:line="245" w:lineRule="auto"/>
+        <w:spacing w:after="8" w:line="253" w:lineRule="auto"/>
         <w:contextualSpacing/>
         <w:rPr>
           <w:sz w:val="24"/>
@@ -52919,7 +52919,7 @@
     </w:p>
     <w:p>
       <w:pPr>
-        <w:spacing w:after="0" w:line="245" w:lineRule="auto"/>
+        <w:spacing w:after="8" w:line="253" w:lineRule="auto"/>
         <w:contextualSpacing/>
         <w:rPr>
           <w:sz w:val="24"/>
@@ -52928,7 +52928,7 @@
     </w:p>
     <w:p>
       <w:pPr>
-        <w:spacing w:after="0" w:line="245" w:lineRule="auto"/>
+        <w:spacing w:after="8" w:line="253" w:lineRule="auto"/>
         <w:contextualSpacing/>
         <w:rPr>
           <w:sz w:val="24"/>
@@ -52937,7 +52937,7 @@
     </w:p>
     <w:p>
       <w:pPr>
-        <w:spacing w:after="0" w:line="245" w:lineRule="auto"/>
+        <w:spacing w:after="8" w:line="253" w:lineRule="auto"/>
         <w:contextualSpacing/>
         <w:rPr>
           <w:sz w:val="24"/>
@@ -52946,7 +52946,7 @@
     </w:p>
     <w:p>
       <w:pPr>
-        <w:spacing w:after="0" w:line="245" w:lineRule="auto"/>
+        <w:spacing w:after="8" w:line="253" w:lineRule="auto"/>
         <w:contextualSpacing/>
         <w:rPr>
           <w:sz w:val="24"/>
@@ -52955,7 +52955,7 @@
     </w:p>
     <w:p>
       <w:pPr>
-        <w:spacing w:after="0" w:line="245" w:lineRule="auto"/>
+        <w:spacing w:after="8" w:line="253" w:lineRule="auto"/>
         <w:contextualSpacing/>
         <w:rPr>
           <w:sz w:val="24"/>
@@ -52964,7 +52964,7 @@
     </w:p>
     <w:p>
       <w:pPr>
-        <w:spacing w:after="0" w:line="245" w:lineRule="auto"/>
+        <w:spacing w:after="8" w:line="253" w:lineRule="auto"/>
         <w:contextualSpacing/>
         <w:rPr>
           <w:sz w:val="24"/>
@@ -52973,7 +52973,7 @@
     </w:p>
     <w:p>
       <w:pPr>
-        <w:spacing w:after="0" w:line="245" w:lineRule="auto"/>
+        <w:spacing w:after="8" w:line="253" w:lineRule="auto"/>
         <w:contextualSpacing/>
         <w:rPr>
           <w:sz w:val="24"/>
@@ -52982,7 +52982,7 @@
     </w:p>
     <w:p>
       <w:pPr>
-        <w:spacing w:after="0" w:line="245" w:lineRule="auto"/>
+        <w:spacing w:after="8" w:line="253" w:lineRule="auto"/>
         <w:contextualSpacing/>
         <w:rPr>
           <w:sz w:val="24"/>
@@ -52991,7 +52991,7 @@
     </w:p>
     <w:p>
       <w:pPr>
-        <w:spacing w:after="0" w:line="245" w:lineRule="auto"/>
+        <w:spacing w:after="8" w:line="253" w:lineRule="auto"/>
         <w:contextualSpacing/>
         <w:rPr>
           <w:sz w:val="24"/>
@@ -54203,7 +54203,7 @@
     </w:tbl>
     <w:p>
       <w:pPr>
-        <w:spacing w:after="0" w:line="245" w:lineRule="auto"/>
+        <w:spacing w:after="8" w:line="253" w:lineRule="auto"/>
         <w:contextualSpacing/>
         <w:rPr>
           <w:sz w:val="24"/>
@@ -54212,7 +54212,7 @@
     </w:p>
     <w:p>
       <w:pPr>
-        <w:spacing w:after="0" w:line="245" w:lineRule="auto"/>
+        <w:spacing w:after="8" w:line="253" w:lineRule="auto"/>
         <w:contextualSpacing/>
         <w:rPr>
           <w:sz w:val="24"/>
@@ -54221,7 +54221,7 @@
     </w:p>
     <w:p>
       <w:pPr>
-        <w:spacing w:after="0" w:line="245" w:lineRule="auto"/>
+        <w:spacing w:after="8" w:line="253" w:lineRule="auto"/>
         <w:contextualSpacing/>
         <w:rPr>
           <w:sz w:val="24"/>
@@ -54230,7 +54230,7 @@
     </w:p>
     <w:p>
       <w:pPr>
-        <w:spacing w:after="0" w:line="245" w:lineRule="auto"/>
+        <w:spacing w:after="8" w:line="253" w:lineRule="auto"/>
         <w:contextualSpacing/>
         <w:rPr>
           <w:sz w:val="24"/>
@@ -54239,7 +54239,7 @@
     </w:p>
     <w:p>
       <w:pPr>
-        <w:spacing w:after="0" w:line="245" w:lineRule="auto"/>
+        <w:spacing w:after="8" w:line="253" w:lineRule="auto"/>
         <w:contextualSpacing/>
         <w:rPr>
           <w:sz w:val="24"/>
@@ -54248,7 +54248,7 @@
     </w:p>
     <w:p>
       <w:pPr>
-        <w:spacing w:after="0" w:line="245" w:lineRule="auto"/>
+        <w:spacing w:after="8" w:line="253" w:lineRule="auto"/>
         <w:contextualSpacing/>
         <w:rPr>
           <w:sz w:val="24"/>
@@ -54257,7 +54257,7 @@
     </w:p>
     <w:p>
       <w:pPr>
-        <w:spacing w:after="0" w:line="245" w:lineRule="auto"/>
+        <w:spacing w:after="8" w:line="253" w:lineRule="auto"/>
         <w:contextualSpacing/>
         <w:rPr>
           <w:sz w:val="24"/>
@@ -54266,7 +54266,7 @@
     </w:p>
     <w:p>
       <w:pPr>
-        <w:spacing w:after="0" w:line="245" w:lineRule="auto"/>
+        <w:spacing w:after="8" w:line="253" w:lineRule="auto"/>
         <w:contextualSpacing/>
         <w:rPr>
           <w:sz w:val="24"/>
@@ -54275,7 +54275,7 @@
     </w:p>
     <w:p>
       <w:pPr>
-        <w:spacing w:after="0" w:line="245" w:lineRule="auto"/>
+        <w:spacing w:after="8" w:line="253" w:lineRule="auto"/>
         <w:contextualSpacing/>
         <w:rPr>
           <w:sz w:val="24"/>
@@ -54284,7 +54284,7 @@
     </w:p>
     <w:p>
       <w:pPr>
-        <w:spacing w:after="0" w:line="245" w:lineRule="auto"/>
+        <w:spacing w:after="8" w:line="253" w:lineRule="auto"/>
         <w:contextualSpacing/>
         <w:rPr>
           <w:sz w:val="24"/>
@@ -54293,7 +54293,7 @@
     </w:p>
     <w:p>
       <w:pPr>
-        <w:spacing w:after="0" w:line="245" w:lineRule="auto"/>
+        <w:spacing w:after="8" w:line="253" w:lineRule="auto"/>
         <w:contextualSpacing/>
         <w:rPr>
           <w:sz w:val="24"/>
@@ -54302,7 +54302,7 @@
     </w:p>
     <w:p>
       <w:pPr>
-        <w:spacing w:after="0" w:line="245" w:lineRule="auto"/>
+        <w:spacing w:after="8" w:line="253" w:lineRule="auto"/>
         <w:contextualSpacing/>
         <w:rPr>
           <w:sz w:val="24"/>
@@ -54311,7 +54311,7 @@
     </w:p>
     <w:p>
       <w:pPr>
-        <w:spacing w:after="0" w:line="245" w:lineRule="auto"/>
+        <w:spacing w:after="8" w:line="253" w:lineRule="auto"/>
         <w:contextualSpacing/>
         <w:rPr>
           <w:sz w:val="24"/>
@@ -54320,7 +54320,7 @@
     </w:p>
     <w:p>
       <w:pPr>
-        <w:spacing w:after="0" w:line="245" w:lineRule="auto"/>
+        <w:spacing w:after="8" w:line="253" w:lineRule="auto"/>
         <w:contextualSpacing/>
         <w:rPr>
           <w:sz w:val="24"/>
@@ -54329,7 +54329,7 @@
     </w:p>
     <w:p>
       <w:pPr>
-        <w:spacing w:after="0" w:line="245" w:lineRule="auto"/>
+        <w:spacing w:after="8" w:line="253" w:lineRule="auto"/>
         <w:contextualSpacing/>
         <w:rPr>
           <w:sz w:val="24"/>
@@ -54338,7 +54338,7 @@
     </w:p>
     <w:p>
       <w:pPr>
-        <w:spacing w:after="0" w:line="245" w:lineRule="auto"/>
+        <w:spacing w:after="8" w:line="253" w:lineRule="auto"/>
         <w:contextualSpacing/>
         <w:rPr>
           <w:sz w:val="24"/>
@@ -54347,7 +54347,7 @@
     </w:p>
     <w:p>
       <w:pPr>
-        <w:spacing w:after="0" w:line="245" w:lineRule="auto"/>
+        <w:spacing w:after="8" w:line="253" w:lineRule="auto"/>
         <w:contextualSpacing/>
         <w:rPr>
           <w:sz w:val="24"/>
@@ -54356,7 +54356,7 @@
     </w:p>
     <w:p>
       <w:pPr>
-        <w:spacing w:after="0" w:line="245" w:lineRule="auto"/>
+        <w:spacing w:after="8" w:line="253" w:lineRule="auto"/>
         <w:contextualSpacing/>
         <w:rPr>
           <w:sz w:val="24"/>
@@ -54365,7 +54365,7 @@
     </w:p>
     <w:p>
       <w:pPr>
-        <w:spacing w:after="0" w:line="245" w:lineRule="auto"/>
+        <w:spacing w:after="8" w:line="253" w:lineRule="auto"/>
         <w:contextualSpacing/>
         <w:rPr>
           <w:sz w:val="24"/>
@@ -54374,7 +54374,7 @@
     </w:p>
     <w:p>
       <w:pPr>
-        <w:spacing w:after="0" w:line="245" w:lineRule="auto"/>
+        <w:spacing w:after="8" w:line="253" w:lineRule="auto"/>
         <w:contextualSpacing/>
         <w:rPr>
           <w:sz w:val="24"/>
@@ -55586,7 +55586,7 @@
     </w:tbl>
     <w:p>
       <w:pPr>
-        <w:spacing w:after="0" w:line="245" w:lineRule="auto"/>
+        <w:spacing w:after="8" w:line="253" w:lineRule="auto"/>
         <w:contextualSpacing/>
         <w:rPr>
           <w:sz w:val="24"/>
@@ -55595,7 +55595,7 @@
     </w:p>
     <w:p>
       <w:pPr>
-        <w:spacing w:after="0" w:line="245" w:lineRule="auto"/>
+        <w:spacing w:after="8" w:line="253" w:lineRule="auto"/>
         <w:contextualSpacing/>
         <w:rPr>
           <w:sz w:val="24"/>
@@ -55604,7 +55604,7 @@
     </w:p>
     <w:p>
       <w:pPr>
-        <w:spacing w:after="0" w:line="245" w:lineRule="auto"/>
+        <w:spacing w:after="8" w:line="253" w:lineRule="auto"/>
         <w:contextualSpacing/>
         <w:rPr>
           <w:sz w:val="24"/>
@@ -55613,7 +55613,7 @@
     </w:p>
     <w:p>
       <w:pPr>
-        <w:spacing w:after="0" w:line="245" w:lineRule="auto"/>
+        <w:spacing w:after="8" w:line="253" w:lineRule="auto"/>
         <w:contextualSpacing/>
         <w:rPr>
           <w:sz w:val="24"/>
@@ -55622,7 +55622,7 @@
     </w:p>
     <w:p>
       <w:pPr>
-        <w:spacing w:after="0" w:line="245" w:lineRule="auto"/>
+        <w:spacing w:after="8" w:line="253" w:lineRule="auto"/>
         <w:contextualSpacing/>
         <w:rPr>
           <w:sz w:val="24"/>
@@ -55631,7 +55631,7 @@
     </w:p>
     <w:p>
       <w:pPr>
-        <w:spacing w:after="0" w:line="245" w:lineRule="auto"/>
+        <w:spacing w:after="8" w:line="253" w:lineRule="auto"/>
         <w:contextualSpacing/>
         <w:rPr>
           <w:sz w:val="24"/>
@@ -55640,7 +55640,7 @@
     </w:p>
     <w:p>
       <w:pPr>
-        <w:spacing w:after="0" w:line="245" w:lineRule="auto"/>
+        <w:spacing w:after="8" w:line="253" w:lineRule="auto"/>
         <w:contextualSpacing/>
         <w:rPr>
           <w:sz w:val="24"/>
@@ -55649,7 +55649,7 @@
     </w:p>
     <w:p>
       <w:pPr>
-        <w:spacing w:after="0" w:line="245" w:lineRule="auto"/>
+        <w:spacing w:after="8" w:line="253" w:lineRule="auto"/>
         <w:contextualSpacing/>
         <w:rPr>
           <w:sz w:val="24"/>
@@ -55658,7 +55658,7 @@
     </w:p>
     <w:p>
       <w:pPr>
-        <w:spacing w:after="0" w:line="245" w:lineRule="auto"/>
+        <w:spacing w:after="8" w:line="253" w:lineRule="auto"/>
         <w:contextualSpacing/>
         <w:rPr>
           <w:sz w:val="24"/>
@@ -55667,7 +55667,7 @@
     </w:p>
     <w:p>
       <w:pPr>
-        <w:spacing w:after="0" w:line="245" w:lineRule="auto"/>
+        <w:spacing w:after="8" w:line="253" w:lineRule="auto"/>
         <w:contextualSpacing/>
         <w:rPr>
           <w:sz w:val="24"/>
@@ -55676,7 +55676,7 @@
     </w:p>
     <w:p>
       <w:pPr>
-        <w:spacing w:after="0" w:line="245" w:lineRule="auto"/>
+        <w:spacing w:after="8" w:line="253" w:lineRule="auto"/>
         <w:contextualSpacing/>
         <w:rPr>
           <w:sz w:val="24"/>
@@ -55685,7 +55685,7 @@
     </w:p>
     <w:p>
       <w:pPr>
-        <w:spacing w:after="0" w:line="245" w:lineRule="auto"/>
+        <w:spacing w:after="8" w:line="253" w:lineRule="auto"/>
         <w:contextualSpacing/>
         <w:rPr>
           <w:sz w:val="24"/>
@@ -55694,7 +55694,7 @@
     </w:p>
     <w:p>
       <w:pPr>
-        <w:spacing w:after="0" w:line="245" w:lineRule="auto"/>
+        <w:spacing w:after="8" w:line="253" w:lineRule="auto"/>
         <w:contextualSpacing/>
         <w:rPr>
           <w:sz w:val="24"/>
@@ -55703,7 +55703,7 @@
     </w:p>
     <w:p>
       <w:pPr>
-        <w:spacing w:after="0" w:line="245" w:lineRule="auto"/>
+        <w:spacing w:after="8" w:line="253" w:lineRule="auto"/>
         <w:contextualSpacing/>
         <w:rPr>
           <w:sz w:val="24"/>
@@ -55712,7 +55712,7 @@
     </w:p>
     <w:p>
       <w:pPr>
-        <w:spacing w:after="0" w:line="245" w:lineRule="auto"/>
+        <w:spacing w:after="8" w:line="253" w:lineRule="auto"/>
         <w:contextualSpacing/>
         <w:rPr>
           <w:sz w:val="24"/>
@@ -55721,7 +55721,7 @@
     </w:p>
     <w:p>
       <w:pPr>
-        <w:spacing w:after="0" w:line="245" w:lineRule="auto"/>
+        <w:spacing w:after="8" w:line="253" w:lineRule="auto"/>
         <w:contextualSpacing/>
         <w:rPr>
           <w:sz w:val="24"/>
@@ -55730,7 +55730,7 @@
     </w:p>
     <w:p>
       <w:pPr>
-        <w:spacing w:after="0" w:line="245" w:lineRule="auto"/>
+        <w:spacing w:after="8" w:line="253" w:lineRule="auto"/>
         <w:contextualSpacing/>
         <w:rPr>
           <w:sz w:val="24"/>
@@ -55739,7 +55739,7 @@
     </w:p>
     <w:p>
       <w:pPr>
-        <w:spacing w:after="0" w:line="245" w:lineRule="auto"/>
+        <w:spacing w:after="8" w:line="253" w:lineRule="auto"/>
         <w:contextualSpacing/>
         <w:rPr>
           <w:sz w:val="24"/>
@@ -55748,7 +55748,7 @@
     </w:p>
     <w:p>
       <w:pPr>
-        <w:spacing w:after="0" w:line="245" w:lineRule="auto"/>
+        <w:spacing w:after="8" w:line="253" w:lineRule="auto"/>
         <w:contextualSpacing/>
         <w:rPr>
           <w:sz w:val="24"/>
@@ -55757,7 +55757,7 @@
     </w:p>
     <w:p>
       <w:pPr>
-        <w:spacing w:after="0" w:line="245" w:lineRule="auto"/>
+        <w:spacing w:after="8" w:line="253" w:lineRule="auto"/>
         <w:contextualSpacing/>
         <w:rPr>
           <w:sz w:val="24"/>

</xml_diff>

<commit_message>
Still more page break issues
</commit_message>
<xml_diff>
--- a/tests/testthat/docx/user3.docx
+++ b/tests/testthat/docx/user3.docx
@@ -2981,12 +2981,17 @@
     <w:p>
       <w:pPr>
         <w:pStyle w:val="Normal"/>
+        <w:spacing w:after="0" w:before="0" w:line="0" w:lineRule="none"/>
         <w:bidi w:val="0"/>
         <w:jc w:val="left"/>
-        <w:rPr/>
+        <w:rPr>
+          <w:sz w:val="0"/>
+        </w:rPr>
       </w:pPr>
       <w:r>
-        <w:rPr/>
+        <w:rPr>
+          <w:sz w:val="0"/>
+        </w:rPr>
       </w:r>
       <w:r>
         <w:br w:type="page"/>
@@ -5963,12 +5968,17 @@
     <w:p>
       <w:pPr>
         <w:pStyle w:val="Normal"/>
+        <w:spacing w:after="0" w:before="0" w:line="0" w:lineRule="none"/>
         <w:bidi w:val="0"/>
         <w:jc w:val="left"/>
-        <w:rPr/>
+        <w:rPr>
+          <w:sz w:val="0"/>
+        </w:rPr>
       </w:pPr>
       <w:r>
-        <w:rPr/>
+        <w:rPr>
+          <w:sz w:val="0"/>
+        </w:rPr>
       </w:r>
       <w:r>
         <w:br w:type="page"/>
@@ -9383,12 +9393,17 @@
     <w:p>
       <w:pPr>
         <w:pStyle w:val="Normal"/>
+        <w:spacing w:after="0" w:before="0" w:line="0" w:lineRule="none"/>
         <w:bidi w:val="0"/>
         <w:jc w:val="left"/>
-        <w:rPr/>
+        <w:rPr>
+          <w:sz w:val="0"/>
+        </w:rPr>
       </w:pPr>
       <w:r>
-        <w:rPr/>
+        <w:rPr>
+          <w:sz w:val="0"/>
+        </w:rPr>
       </w:r>
       <w:r>
         <w:br w:type="page"/>
@@ -11051,12 +11066,17 @@
     <w:p>
       <w:pPr>
         <w:pStyle w:val="Normal"/>
+        <w:spacing w:after="0" w:before="0" w:line="0" w:lineRule="none"/>
         <w:bidi w:val="0"/>
         <w:jc w:val="left"/>
-        <w:rPr/>
+        <w:rPr>
+          <w:sz w:val="0"/>
+        </w:rPr>
       </w:pPr>
       <w:r>
-        <w:rPr/>
+        <w:rPr>
+          <w:sz w:val="0"/>
+        </w:rPr>
       </w:r>
       <w:r>
         <w:br w:type="page"/>
@@ -14033,12 +14053,17 @@
     <w:p>
       <w:pPr>
         <w:pStyle w:val="Normal"/>
+        <w:spacing w:after="0" w:before="0" w:line="0" w:lineRule="none"/>
         <w:bidi w:val="0"/>
         <w:jc w:val="left"/>
-        <w:rPr/>
+        <w:rPr>
+          <w:sz w:val="0"/>
+        </w:rPr>
       </w:pPr>
       <w:r>
-        <w:rPr/>
+        <w:rPr>
+          <w:sz w:val="0"/>
+        </w:rPr>
       </w:r>
       <w:r>
         <w:br w:type="page"/>
@@ -17015,12 +17040,17 @@
     <w:p>
       <w:pPr>
         <w:pStyle w:val="Normal"/>
+        <w:spacing w:after="0" w:before="0" w:line="0" w:lineRule="none"/>
         <w:bidi w:val="0"/>
         <w:jc w:val="left"/>
-        <w:rPr/>
+        <w:rPr>
+          <w:sz w:val="0"/>
+        </w:rPr>
       </w:pPr>
       <w:r>
-        <w:rPr/>
+        <w:rPr>
+          <w:sz w:val="0"/>
+        </w:rPr>
       </w:r>
       <w:r>
         <w:br w:type="page"/>
@@ -19997,12 +20027,17 @@
     <w:p>
       <w:pPr>
         <w:pStyle w:val="Normal"/>
+        <w:spacing w:after="0" w:before="0" w:line="0" w:lineRule="none"/>
         <w:bidi w:val="0"/>
         <w:jc w:val="left"/>
-        <w:rPr/>
+        <w:rPr>
+          <w:sz w:val="0"/>
+        </w:rPr>
       </w:pPr>
       <w:r>
-        <w:rPr/>
+        <w:rPr>
+          <w:sz w:val="0"/>
+        </w:rPr>
       </w:r>
       <w:r>
         <w:br w:type="page"/>
@@ -23417,12 +23452,17 @@
     <w:p>
       <w:pPr>
         <w:pStyle w:val="Normal"/>
+        <w:spacing w:after="0" w:before="0" w:line="0" w:lineRule="none"/>
         <w:bidi w:val="0"/>
         <w:jc w:val="left"/>
-        <w:rPr/>
+        <w:rPr>
+          <w:sz w:val="0"/>
+        </w:rPr>
       </w:pPr>
       <w:r>
-        <w:rPr/>
+        <w:rPr>
+          <w:sz w:val="0"/>
+        </w:rPr>
       </w:r>
       <w:r>
         <w:br w:type="page"/>
@@ -25085,12 +25125,17 @@
     <w:p>
       <w:pPr>
         <w:pStyle w:val="Normal"/>
+        <w:spacing w:after="0" w:before="0" w:line="0" w:lineRule="none"/>
         <w:bidi w:val="0"/>
         <w:jc w:val="left"/>
-        <w:rPr/>
+        <w:rPr>
+          <w:sz w:val="0"/>
+        </w:rPr>
       </w:pPr>
       <w:r>
-        <w:rPr/>
+        <w:rPr>
+          <w:sz w:val="0"/>
+        </w:rPr>
       </w:r>
       <w:r>
         <w:br w:type="page"/>
@@ -28067,12 +28112,17 @@
     <w:p>
       <w:pPr>
         <w:pStyle w:val="Normal"/>
+        <w:spacing w:after="0" w:before="0" w:line="0" w:lineRule="none"/>
         <w:bidi w:val="0"/>
         <w:jc w:val="left"/>
-        <w:rPr/>
+        <w:rPr>
+          <w:sz w:val="0"/>
+        </w:rPr>
       </w:pPr>
       <w:r>
-        <w:rPr/>
+        <w:rPr>
+          <w:sz w:val="0"/>
+        </w:rPr>
       </w:r>
       <w:r>
         <w:br w:type="page"/>
@@ -31049,12 +31099,17 @@
     <w:p>
       <w:pPr>
         <w:pStyle w:val="Normal"/>
+        <w:spacing w:after="0" w:before="0" w:line="0" w:lineRule="none"/>
         <w:bidi w:val="0"/>
         <w:jc w:val="left"/>
-        <w:rPr/>
+        <w:rPr>
+          <w:sz w:val="0"/>
+        </w:rPr>
       </w:pPr>
       <w:r>
-        <w:rPr/>
+        <w:rPr>
+          <w:sz w:val="0"/>
+        </w:rPr>
       </w:r>
       <w:r>
         <w:br w:type="page"/>
@@ -34031,12 +34086,17 @@
     <w:p>
       <w:pPr>
         <w:pStyle w:val="Normal"/>
+        <w:spacing w:after="0" w:before="0" w:line="0" w:lineRule="none"/>
         <w:bidi w:val="0"/>
         <w:jc w:val="left"/>
-        <w:rPr/>
+        <w:rPr>
+          <w:sz w:val="0"/>
+        </w:rPr>
       </w:pPr>
       <w:r>
-        <w:rPr/>
+        <w:rPr>
+          <w:sz w:val="0"/>
+        </w:rPr>
       </w:r>
       <w:r>
         <w:br w:type="page"/>
@@ -37451,12 +37511,17 @@
     <w:p>
       <w:pPr>
         <w:pStyle w:val="Normal"/>
+        <w:spacing w:after="0" w:before="0" w:line="0" w:lineRule="none"/>
         <w:bidi w:val="0"/>
         <w:jc w:val="left"/>
-        <w:rPr/>
+        <w:rPr>
+          <w:sz w:val="0"/>
+        </w:rPr>
       </w:pPr>
       <w:r>
-        <w:rPr/>
+        <w:rPr>
+          <w:sz w:val="0"/>
+        </w:rPr>
       </w:r>
       <w:r>
         <w:br w:type="page"/>
@@ -39119,12 +39184,17 @@
     <w:p>
       <w:pPr>
         <w:pStyle w:val="Normal"/>
+        <w:spacing w:after="0" w:before="0" w:line="0" w:lineRule="none"/>
         <w:bidi w:val="0"/>
         <w:jc w:val="left"/>
-        <w:rPr/>
+        <w:rPr>
+          <w:sz w:val="0"/>
+        </w:rPr>
       </w:pPr>
       <w:r>
-        <w:rPr/>
+        <w:rPr>
+          <w:sz w:val="0"/>
+        </w:rPr>
       </w:r>
       <w:r>
         <w:br w:type="page"/>
@@ -42101,12 +42171,17 @@
     <w:p>
       <w:pPr>
         <w:pStyle w:val="Normal"/>
+        <w:spacing w:after="0" w:before="0" w:line="0" w:lineRule="none"/>
         <w:bidi w:val="0"/>
         <w:jc w:val="left"/>
-        <w:rPr/>
+        <w:rPr>
+          <w:sz w:val="0"/>
+        </w:rPr>
       </w:pPr>
       <w:r>
-        <w:rPr/>
+        <w:rPr>
+          <w:sz w:val="0"/>
+        </w:rPr>
       </w:r>
       <w:r>
         <w:br w:type="page"/>
@@ -44331,12 +44406,17 @@
     <w:p>
       <w:pPr>
         <w:pStyle w:val="Normal"/>
+        <w:spacing w:after="0" w:before="0" w:line="0" w:lineRule="none"/>
         <w:bidi w:val="0"/>
         <w:jc w:val="left"/>
-        <w:rPr/>
+        <w:rPr>
+          <w:sz w:val="0"/>
+        </w:rPr>
       </w:pPr>
       <w:r>
-        <w:rPr/>
+        <w:rPr>
+          <w:sz w:val="0"/>
+        </w:rPr>
       </w:r>
       <w:r>
         <w:br w:type="page"/>
@@ -46561,12 +46641,17 @@
     <w:p>
       <w:pPr>
         <w:pStyle w:val="Normal"/>
+        <w:spacing w:after="0" w:before="0" w:line="0" w:lineRule="none"/>
         <w:bidi w:val="0"/>
         <w:jc w:val="left"/>
-        <w:rPr/>
+        <w:rPr>
+          <w:sz w:val="0"/>
+        </w:rPr>
       </w:pPr>
       <w:r>
-        <w:rPr/>
+        <w:rPr>
+          <w:sz w:val="0"/>
+        </w:rPr>
       </w:r>
       <w:r>
         <w:br w:type="page"/>
@@ -49097,12 +49182,17 @@
     <w:p>
       <w:pPr>
         <w:pStyle w:val="Normal"/>
+        <w:spacing w:after="0" w:before="0" w:line="0" w:lineRule="none"/>
         <w:bidi w:val="0"/>
         <w:jc w:val="left"/>
-        <w:rPr/>
+        <w:rPr>
+          <w:sz w:val="0"/>
+        </w:rPr>
       </w:pPr>
       <w:r>
-        <w:rPr/>
+        <w:rPr>
+          <w:sz w:val="0"/>
+        </w:rPr>
       </w:r>
       <w:r>
         <w:br w:type="page"/>
@@ -50409,12 +50499,17 @@
     <w:p>
       <w:pPr>
         <w:pStyle w:val="Normal"/>
+        <w:spacing w:after="0" w:before="0" w:line="0" w:lineRule="none"/>
         <w:bidi w:val="0"/>
         <w:jc w:val="left"/>
-        <w:rPr/>
+        <w:rPr>
+          <w:sz w:val="0"/>
+        </w:rPr>
       </w:pPr>
       <w:r>
-        <w:rPr/>
+        <w:rPr>
+          <w:sz w:val="0"/>
+        </w:rPr>
       </w:r>
       <w:r>
         <w:br w:type="page"/>

</xml_diff>

<commit_message>
Possible page break fix.
</commit_message>
<xml_diff>
--- a/tests/testthat/docx/user3.docx
+++ b/tests/testthat/docx/user3.docx
@@ -2980,10 +2980,6 @@
     </w:p>
     <w:p>
       <w:pPr>
-        <w:pStyle w:val="Normal"/>
-        <w:spacing w:after="0" w:before="0" w:line="0" w:lineRule="none"/>
-        <w:bidi w:val="0"/>
-        <w:jc w:val="left"/>
         <w:rPr>
           <w:sz w:val="0"/>
         </w:rPr>
@@ -5967,10 +5963,6 @@
     </w:p>
     <w:p>
       <w:pPr>
-        <w:pStyle w:val="Normal"/>
-        <w:spacing w:after="0" w:before="0" w:line="0" w:lineRule="none"/>
-        <w:bidi w:val="0"/>
-        <w:jc w:val="left"/>
         <w:rPr>
           <w:sz w:val="0"/>
         </w:rPr>
@@ -9392,10 +9384,6 @@
     </w:p>
     <w:p>
       <w:pPr>
-        <w:pStyle w:val="Normal"/>
-        <w:spacing w:after="0" w:before="0" w:line="0" w:lineRule="none"/>
-        <w:bidi w:val="0"/>
-        <w:jc w:val="left"/>
         <w:rPr>
           <w:sz w:val="0"/>
         </w:rPr>
@@ -11065,10 +11053,6 @@
     </w:p>
     <w:p>
       <w:pPr>
-        <w:pStyle w:val="Normal"/>
-        <w:spacing w:after="0" w:before="0" w:line="0" w:lineRule="none"/>
-        <w:bidi w:val="0"/>
-        <w:jc w:val="left"/>
         <w:rPr>
           <w:sz w:val="0"/>
         </w:rPr>
@@ -14052,10 +14036,6 @@
     </w:p>
     <w:p>
       <w:pPr>
-        <w:pStyle w:val="Normal"/>
-        <w:spacing w:after="0" w:before="0" w:line="0" w:lineRule="none"/>
-        <w:bidi w:val="0"/>
-        <w:jc w:val="left"/>
         <w:rPr>
           <w:sz w:val="0"/>
         </w:rPr>
@@ -17039,10 +17019,6 @@
     </w:p>
     <w:p>
       <w:pPr>
-        <w:pStyle w:val="Normal"/>
-        <w:spacing w:after="0" w:before="0" w:line="0" w:lineRule="none"/>
-        <w:bidi w:val="0"/>
-        <w:jc w:val="left"/>
         <w:rPr>
           <w:sz w:val="0"/>
         </w:rPr>
@@ -20026,10 +20002,6 @@
     </w:p>
     <w:p>
       <w:pPr>
-        <w:pStyle w:val="Normal"/>
-        <w:spacing w:after="0" w:before="0" w:line="0" w:lineRule="none"/>
-        <w:bidi w:val="0"/>
-        <w:jc w:val="left"/>
         <w:rPr>
           <w:sz w:val="0"/>
         </w:rPr>
@@ -23451,10 +23423,6 @@
     </w:p>
     <w:p>
       <w:pPr>
-        <w:pStyle w:val="Normal"/>
-        <w:spacing w:after="0" w:before="0" w:line="0" w:lineRule="none"/>
-        <w:bidi w:val="0"/>
-        <w:jc w:val="left"/>
         <w:rPr>
           <w:sz w:val="0"/>
         </w:rPr>
@@ -25124,10 +25092,6 @@
     </w:p>
     <w:p>
       <w:pPr>
-        <w:pStyle w:val="Normal"/>
-        <w:spacing w:after="0" w:before="0" w:line="0" w:lineRule="none"/>
-        <w:bidi w:val="0"/>
-        <w:jc w:val="left"/>
         <w:rPr>
           <w:sz w:val="0"/>
         </w:rPr>
@@ -28111,10 +28075,6 @@
     </w:p>
     <w:p>
       <w:pPr>
-        <w:pStyle w:val="Normal"/>
-        <w:spacing w:after="0" w:before="0" w:line="0" w:lineRule="none"/>
-        <w:bidi w:val="0"/>
-        <w:jc w:val="left"/>
         <w:rPr>
           <w:sz w:val="0"/>
         </w:rPr>
@@ -31098,10 +31058,6 @@
     </w:p>
     <w:p>
       <w:pPr>
-        <w:pStyle w:val="Normal"/>
-        <w:spacing w:after="0" w:before="0" w:line="0" w:lineRule="none"/>
-        <w:bidi w:val="0"/>
-        <w:jc w:val="left"/>
         <w:rPr>
           <w:sz w:val="0"/>
         </w:rPr>
@@ -34085,10 +34041,6 @@
     </w:p>
     <w:p>
       <w:pPr>
-        <w:pStyle w:val="Normal"/>
-        <w:spacing w:after="0" w:before="0" w:line="0" w:lineRule="none"/>
-        <w:bidi w:val="0"/>
-        <w:jc w:val="left"/>
         <w:rPr>
           <w:sz w:val="0"/>
         </w:rPr>
@@ -37510,10 +37462,6 @@
     </w:p>
     <w:p>
       <w:pPr>
-        <w:pStyle w:val="Normal"/>
-        <w:spacing w:after="0" w:before="0" w:line="0" w:lineRule="none"/>
-        <w:bidi w:val="0"/>
-        <w:jc w:val="left"/>
         <w:rPr>
           <w:sz w:val="0"/>
         </w:rPr>
@@ -39183,10 +39131,6 @@
     </w:p>
     <w:p>
       <w:pPr>
-        <w:pStyle w:val="Normal"/>
-        <w:spacing w:after="0" w:before="0" w:line="0" w:lineRule="none"/>
-        <w:bidi w:val="0"/>
-        <w:jc w:val="left"/>
         <w:rPr>
           <w:sz w:val="0"/>
         </w:rPr>
@@ -42170,10 +42114,6 @@
     </w:p>
     <w:p>
       <w:pPr>
-        <w:pStyle w:val="Normal"/>
-        <w:spacing w:after="0" w:before="0" w:line="0" w:lineRule="none"/>
-        <w:bidi w:val="0"/>
-        <w:jc w:val="left"/>
         <w:rPr>
           <w:sz w:val="0"/>
         </w:rPr>
@@ -44405,10 +44345,6 @@
     </w:p>
     <w:p>
       <w:pPr>
-        <w:pStyle w:val="Normal"/>
-        <w:spacing w:after="0" w:before="0" w:line="0" w:lineRule="none"/>
-        <w:bidi w:val="0"/>
-        <w:jc w:val="left"/>
         <w:rPr>
           <w:sz w:val="0"/>
         </w:rPr>
@@ -46640,10 +46576,6 @@
     </w:p>
     <w:p>
       <w:pPr>
-        <w:pStyle w:val="Normal"/>
-        <w:spacing w:after="0" w:before="0" w:line="0" w:lineRule="none"/>
-        <w:bidi w:val="0"/>
-        <w:jc w:val="left"/>
         <w:rPr>
           <w:sz w:val="0"/>
         </w:rPr>
@@ -49181,10 +49113,6 @@
     </w:p>
     <w:p>
       <w:pPr>
-        <w:pStyle w:val="Normal"/>
-        <w:spacing w:after="0" w:before="0" w:line="0" w:lineRule="none"/>
-        <w:bidi w:val="0"/>
-        <w:jc w:val="left"/>
         <w:rPr>
           <w:sz w:val="0"/>
         </w:rPr>
@@ -50498,10 +50426,6 @@
     </w:p>
     <w:p>
       <w:pPr>
-        <w:pStyle w:val="Normal"/>
-        <w:spacing w:after="0" w:before="0" w:line="0" w:lineRule="none"/>
-        <w:bidi w:val="0"/>
-        <w:jc w:val="left"/>
         <w:rPr>
           <w:sz w:val="0"/>
         </w:rPr>

</xml_diff>